<commit_message>
Observaciones DAMOP - Bancos
Observaciones DAMOP - Bancos
</commit_message>
<xml_diff>
--- a/PDRMYE/GUIAS RÁPIDAS/DAMOP/Catálogos/BANCOS.docx
+++ b/PDRMYE/GUIAS RÁPIDAS/DAMOP/Catálogos/BANCOS.docx
@@ -1,6 +1,6 @@
 
 <file path=word/document.xml><?xml version="1.0" encoding="utf-8"?>
-<w:document xmlns:wpc="http://schemas.microsoft.com/office/word/2010/wordprocessingCanvas" xmlns:cx="http://schemas.microsoft.com/office/drawing/2014/chartex" xmlns:cx1="http://schemas.microsoft.com/office/drawing/2015/9/8/chartex" xmlns:mc="http://schemas.openxmlformats.org/markup-compatibility/2006" xmlns:o="urn:schemas-microsoft-com:office:office" xmlns:r="http://schemas.openxmlformats.org/officeDocument/2006/relationships" xmlns:m="http://schemas.openxmlformats.org/officeDocument/2006/math" xmlns:v="urn:schemas-microsoft-com:vml" xmlns:wp14="http://schemas.microsoft.com/office/word/2010/wordprocessingDrawing" xmlns:wp="http://schemas.openxmlformats.org/drawingml/2006/wordprocessingDrawing" xmlns:w10="urn:schemas-microsoft-com:office:word" xmlns:w="http://schemas.openxmlformats.org/wordprocessingml/2006/main" xmlns:w14="http://schemas.microsoft.com/office/word/2010/wordml" xmlns:w15="http://schemas.microsoft.com/office/word/2012/wordml" xmlns:w16se="http://schemas.microsoft.com/office/word/2015/wordml/symex" xmlns:wpg="http://schemas.microsoft.com/office/word/2010/wordprocessingGroup" xmlns:wpi="http://schemas.microsoft.com/office/word/2010/wordprocessingInk" xmlns:wne="http://schemas.microsoft.com/office/word/2006/wordml" xmlns:wps="http://schemas.microsoft.com/office/word/2010/wordprocessingShape" mc:Ignorable="w14 w15 w16se wp14">
+<w:document xmlns:wpc="http://schemas.microsoft.com/office/word/2010/wordprocessingCanvas" xmlns:cx="http://schemas.microsoft.com/office/drawing/2014/chartex" xmlns:mc="http://schemas.openxmlformats.org/markup-compatibility/2006" xmlns:o="urn:schemas-microsoft-com:office:office" xmlns:r="http://schemas.openxmlformats.org/officeDocument/2006/relationships" xmlns:m="http://schemas.openxmlformats.org/officeDocument/2006/math" xmlns:v="urn:schemas-microsoft-com:vml" xmlns:wp14="http://schemas.microsoft.com/office/word/2010/wordprocessingDrawing" xmlns:wp="http://schemas.openxmlformats.org/drawingml/2006/wordprocessingDrawing" xmlns:w10="urn:schemas-microsoft-com:office:word" xmlns:w="http://schemas.openxmlformats.org/wordprocessingml/2006/main" xmlns:w14="http://schemas.microsoft.com/office/word/2010/wordml" xmlns:w15="http://schemas.microsoft.com/office/word/2012/wordml" xmlns:w16se="http://schemas.microsoft.com/office/word/2015/wordml/symex" xmlns:wpg="http://schemas.microsoft.com/office/word/2010/wordprocessingGroup" xmlns:wpi="http://schemas.microsoft.com/office/word/2010/wordprocessingInk" xmlns:wne="http://schemas.microsoft.com/office/word/2006/wordml" xmlns:wps="http://schemas.microsoft.com/office/word/2010/wordprocessingShape" mc:Ignorable="w14 w15 w16se wp14">
   <w:body>
     <w:p>
       <w:pPr>
@@ -100,7 +100,7 @@
               </wp:anchor>
             </w:drawing>
           </mc:Choice>
-          <mc:Fallback>
+          <mc:Fallback xmlns:cx1="http://schemas.microsoft.com/office/drawing/2015/9/8/chartex">
             <w:pict>
               <v:rect w14:anchorId="06FFA84B" id="Rectángulo 3" o:spid="_x0000_s1026" style="position:absolute;margin-left:0;margin-top:-55.8pt;width:582.7pt;height:760.2pt;z-index:-251512832;visibility:visible;mso-wrap-style:square;mso-width-percent:0;mso-height-percent:0;mso-wrap-distance-left:9pt;mso-wrap-distance-top:0;mso-wrap-distance-right:9pt;mso-wrap-distance-bottom:0;mso-position-horizontal:left;mso-position-horizontal-relative:page;mso-position-vertical:absolute;mso-position-vertical-relative:text;mso-width-percent:0;mso-height-percent:0;mso-width-relative:margin;mso-height-relative:margin;v-text-anchor:middle" o:gfxdata="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" fillcolor="#f2f2f2" stroked="f" strokeweight="1pt">
                 <v:shadow on="t" type="perspective" color="black" opacity="7208f" offset="0,0" matrix="66847f,,,66847f"/>
@@ -355,7 +355,7 @@
               </wp:anchor>
             </w:drawing>
           </mc:Choice>
-          <mc:Fallback>
+          <mc:Fallback xmlns:cx1="http://schemas.microsoft.com/office/drawing/2015/9/8/chartex">
             <w:pict>
               <v:rect w14:anchorId="6E426A2F" id="Rectángulo 4" o:spid="_x0000_s1026" style="position:absolute;left:0;text-align:left;margin-left:-70pt;margin-top:29.8pt;width:579.3pt;height:73.55pt;z-index:251781120;visibility:visible;mso-wrap-style:square;mso-width-percent:0;mso-height-percent:0;mso-wrap-distance-left:9pt;mso-wrap-distance-top:0;mso-wrap-distance-right:9pt;mso-wrap-distance-bottom:0;mso-position-horizontal:absolute;mso-position-horizontal-relative:margin;mso-position-vertical:absolute;mso-position-vertical-relative:text;mso-width-percent:0;mso-height-percent:0;mso-width-relative:margin;mso-height-relative:margin;v-text-anchor:middle" o:gfxdata="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" fillcolor="#aaa [3030]" stroked="f">
                 <v:fill color2="#a3a3a3 [3174]" rotate="t" colors="0 #afafaf;.5 #a5a5a5;1 #929292" focus="100%" type="gradient">
@@ -444,6 +444,12 @@
           <w:szCs w:val="44"/>
         </w:rPr>
       </w:pPr>
+      <w:r>
+        <w:rPr>
+          <w:rStyle w:val="Refdecomentario"/>
+        </w:rPr>
+        <w:commentReference w:id="0"/>
+      </w:r>
     </w:p>
     <w:p>
       <w:pPr>
@@ -568,7 +574,7 @@
                     <pic:cNvPicPr/>
                   </pic:nvPicPr>
                   <pic:blipFill>
-                    <a:blip r:embed="rId9" cstate="print">
+                    <a:blip r:embed="rId11" cstate="print">
                       <a:extLst>
                         <a:ext uri="{28A0092B-C50C-407E-A947-70E740481C1C}">
                           <a14:useLocalDpi xmlns:a14="http://schemas.microsoft.com/office/drawing/2010/main" val="0"/>
@@ -775,7 +781,7 @@
               </wp:anchor>
             </w:drawing>
           </mc:Choice>
-          <mc:Fallback>
+          <mc:Fallback xmlns:cx1="http://schemas.microsoft.com/office/drawing/2015/9/8/chartex">
             <w:pict>
               <v:rect w14:anchorId="63962291" id="Rectángulo 23" o:spid="_x0000_s1027" style="position:absolute;left:0;text-align:left;margin-left:0;margin-top:2.05pt;width:533.9pt;height:21.05pt;z-index:251801600;visibility:visible;mso-wrap-style:square;mso-width-percent:0;mso-height-percent:0;mso-wrap-distance-left:9pt;mso-wrap-distance-top:0;mso-wrap-distance-right:9pt;mso-wrap-distance-bottom:0;mso-position-horizontal:center;mso-position-horizontal-relative:margin;mso-position-vertical:absolute;mso-position-vertical-relative:text;mso-width-percent:0;mso-height-percent:0;mso-width-relative:margin;mso-height-relative:margin;v-text-anchor:middle" o:gfxdata="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" fillcolor="#aaa [3030]" stroked="f">
                 <v:fill color2="#a3a3a3 [3174]" rotate="t" colors="0 #afafaf;.5 #a5a5a5;1 #929292" focus="100%" type="gradient">
@@ -814,11 +820,22 @@
     <w:p>
       <w:pPr>
         <w:spacing w:line="276" w:lineRule="auto"/>
-        <w:jc w:val="center"/>
-        <w:rPr>
-          <w:rFonts w:ascii="Arial" w:hAnsi="Arial" w:cs="Arial"/>
-        </w:rPr>
-      </w:pPr>
+        <w:rPr>
+          <w:rFonts w:ascii="Arial" w:hAnsi="Arial" w:cs="Arial"/>
+        </w:rPr>
+      </w:pPr>
+      <w:r>
+        <w:rPr>
+          <w:rFonts w:ascii="Arial" w:hAnsi="Arial" w:cs="Arial"/>
+        </w:rPr>
+        <w:t xml:space="preserve">**** </w:t>
+      </w:r>
+      <w:r>
+        <w:rPr>
+          <w:rStyle w:val="Refdecomentario"/>
+        </w:rPr>
+        <w:commentReference w:id="1"/>
+      </w:r>
     </w:p>
     <w:p>
       <w:pPr>
@@ -851,14 +868,17 @@
         </w:rPr>
       </w:sdtEndPr>
       <w:sdtContent>
+        <w:commentRangeStart w:id="2" w:displacedByCustomXml="prev"/>
         <w:p>
           <w:pPr>
             <w:pStyle w:val="TtuloTDC"/>
             <w:spacing w:line="276" w:lineRule="auto"/>
             <w:rPr>
               <w:rFonts w:ascii="Arial" w:hAnsi="Arial" w:cs="Arial"/>
+              <w:b/>
               <w:sz w:val="28"/>
               <w:szCs w:val="28"/>
+              <w:lang w:val="es-ES"/>
             </w:rPr>
           </w:pPr>
           <w:r>
@@ -871,6 +891,23 @@
             </w:rPr>
             <w:t>Contenido</w:t>
           </w:r>
+          <w:commentRangeEnd w:id="2"/>
+          <w:r>
+            <w:rPr>
+              <w:rStyle w:val="Refdecomentario"/>
+              <w:rFonts w:asciiTheme="minorHAnsi" w:eastAsiaTheme="minorHAnsi" w:hAnsiTheme="minorHAnsi" w:cstheme="minorBidi"/>
+              <w:color w:val="auto"/>
+              <w:lang w:val="es-ES" w:eastAsia="en-US"/>
+            </w:rPr>
+            <w:commentReference w:id="2"/>
+          </w:r>
+        </w:p>
+        <w:p>
+          <w:pPr>
+            <w:rPr>
+              <w:lang w:eastAsia="es-MX"/>
+            </w:rPr>
+          </w:pPr>
         </w:p>
         <w:p>
           <w:pPr>
@@ -1141,7 +1178,19 @@
               <w:rPr>
                 <w:rStyle w:val="Hipervnculo"/>
               </w:rPr>
-              <w:t>Administración de Bancos</w:t>
+              <w:t xml:space="preserve">Administración </w:t>
+            </w:r>
+            <w:r>
+              <w:rPr>
+                <w:rStyle w:val="Hipervnculo"/>
+              </w:rPr>
+              <w:t>d</w:t>
+            </w:r>
+            <w:r>
+              <w:rPr>
+                <w:rStyle w:val="Hipervnculo"/>
+              </w:rPr>
+              <w:t>e Bancos</w:t>
             </w:r>
             <w:r>
               <w:rPr>
@@ -1384,7 +1433,6 @@
           <w:noProof/>
           <w:lang w:val="es-MX" w:eastAsia="es-MX"/>
         </w:rPr>
-        <w:lastRenderedPageBreak/>
         <mc:AlternateContent>
           <mc:Choice Requires="wps">
             <w:drawing>
@@ -1469,7 +1517,7 @@
               </wp:anchor>
             </w:drawing>
           </mc:Choice>
-          <mc:Fallback>
+          <mc:Fallback xmlns:cx1="http://schemas.microsoft.com/office/drawing/2015/9/8/chartex">
             <w:pict>
               <v:rect w14:anchorId="19E49FED" id="Rectángulo 15" o:spid="_x0000_s1028" style="position:absolute;margin-left:-38.85pt;margin-top:18.8pt;width:533.9pt;height:21.05pt;z-index:251782144;visibility:visible;mso-wrap-style:square;mso-width-percent:0;mso-height-percent:0;mso-wrap-distance-left:9pt;mso-wrap-distance-top:0;mso-wrap-distance-right:9pt;mso-wrap-distance-bottom:0;mso-position-horizontal:absolute;mso-position-horizontal-relative:margin;mso-position-vertical:absolute;mso-position-vertical-relative:text;mso-width-percent:0;mso-height-percent:0;mso-width-relative:margin;mso-height-relative:margin;v-text-anchor:middle" o:gfxdata="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" fillcolor="#aaa [3030]" stroked="f">
                 <v:fill color2="#a3a3a3 [3174]" rotate="t" colors="0 #afafaf;.5 #a5a5a5;1 #929292" focus="100%" type="gradient">
@@ -1666,7 +1714,7 @@
               </wp:anchor>
             </w:drawing>
           </mc:Choice>
-          <mc:Fallback>
+          <mc:Fallback xmlns:cx1="http://schemas.microsoft.com/office/drawing/2015/9/8/chartex">
             <w:pict>
               <v:rect w14:anchorId="65862A9D" id="Rectángulo 17" o:spid="_x0000_s1029" style="position:absolute;margin-left:63.65pt;margin-top:21.25pt;width:346.4pt;height:89.3pt;z-index:251784192;visibility:visible;mso-wrap-style:square;mso-height-percent:0;mso-wrap-distance-left:9pt;mso-wrap-distance-top:0;mso-wrap-distance-right:9pt;mso-wrap-distance-bottom:0;mso-position-horizontal:absolute;mso-position-horizontal-relative:text;mso-position-vertical:absolute;mso-position-vertical-relative:text;mso-height-percent:0;mso-height-relative:margin;v-text-anchor:middle" o:gfxdata="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" fillcolor="white [3201]" strokecolor="#a5a5a5 [3206]" strokeweight="1pt">
                 <v:textbox>
@@ -1834,7 +1882,7 @@
               </wp:anchor>
             </w:drawing>
           </mc:Choice>
-          <mc:Fallback>
+          <mc:Fallback xmlns:cx1="http://schemas.microsoft.com/office/drawing/2015/9/8/chartex">
             <w:pict>
               <v:rect w14:anchorId="77267B3C" id="Rectángulo 16" o:spid="_x0000_s1030" style="position:absolute;margin-left:63.7pt;margin-top:.4pt;width:347.05pt;height:20.4pt;z-index:251783168;visibility:visible;mso-wrap-style:square;mso-width-percent:0;mso-height-percent:0;mso-wrap-distance-left:9pt;mso-wrap-distance-top:0;mso-wrap-distance-right:9pt;mso-wrap-distance-bottom:0;mso-position-horizontal:absolute;mso-position-horizontal-relative:text;mso-position-vertical:absolute;mso-position-vertical-relative:text;mso-width-percent:0;mso-height-percent:0;mso-width-relative:margin;mso-height-relative:margin;v-text-anchor:middle" o:gfxdata="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" fillcolor="#c3c3c3 [2166]" strokecolor="#a5a5a5 [3206]" strokeweight=".5pt">
                 <v:fill color2="#b6b6b6 [2614]" rotate="t" colors="0 #d2d2d2;.5 #c8c8c8;1 silver" focus="100%" type="gradient">
@@ -1935,16 +1983,16 @@
           <w:b w:val="0"/>
         </w:rPr>
       </w:pPr>
-      <w:bookmarkStart w:id="0" w:name="_Toc123297018"/>
-      <w:bookmarkStart w:id="1" w:name="_Toc125703268"/>
+      <w:bookmarkStart w:id="3" w:name="_Toc123297018"/>
+      <w:bookmarkStart w:id="4" w:name="_Toc125703268"/>
       <w:r>
         <w:rPr>
           <w:rFonts w:cs="Arial"/>
         </w:rPr>
         <w:t>Objetivo</w:t>
       </w:r>
-      <w:bookmarkEnd w:id="0"/>
-      <w:bookmarkEnd w:id="1"/>
+      <w:bookmarkEnd w:id="3"/>
+      <w:bookmarkEnd w:id="4"/>
     </w:p>
     <w:p>
       <w:pPr>
@@ -2032,16 +2080,16 @@
           <w:b w:val="0"/>
         </w:rPr>
       </w:pPr>
-      <w:bookmarkStart w:id="2" w:name="_Toc123297019"/>
-      <w:bookmarkStart w:id="3" w:name="_Toc125703269"/>
+      <w:bookmarkStart w:id="5" w:name="_Toc123297019"/>
+      <w:bookmarkStart w:id="6" w:name="_Toc125703269"/>
       <w:r>
         <w:rPr>
           <w:rFonts w:cs="Arial"/>
         </w:rPr>
         <w:t>Alcance</w:t>
       </w:r>
-      <w:bookmarkEnd w:id="2"/>
-      <w:bookmarkEnd w:id="3"/>
+      <w:bookmarkEnd w:id="5"/>
+      <w:bookmarkEnd w:id="6"/>
       <w:r>
         <w:rPr>
           <w:rFonts w:cs="Arial"/>
@@ -2168,16 +2216,16 @@
           <w:rFonts w:cs="Arial"/>
         </w:rPr>
       </w:pPr>
-      <w:bookmarkStart w:id="4" w:name="_Toc123297020"/>
-      <w:bookmarkStart w:id="5" w:name="_Toc125703270"/>
+      <w:bookmarkStart w:id="7" w:name="_Toc123297020"/>
+      <w:bookmarkStart w:id="8" w:name="_Toc125703270"/>
       <w:r>
         <w:rPr>
           <w:rFonts w:cs="Arial"/>
         </w:rPr>
         <w:t>Usuario</w:t>
       </w:r>
-      <w:bookmarkEnd w:id="4"/>
-      <w:bookmarkEnd w:id="5"/>
+      <w:bookmarkEnd w:id="7"/>
+      <w:bookmarkEnd w:id="8"/>
     </w:p>
     <w:p>
       <w:pPr>
@@ -2412,7 +2460,7 @@
               </wp:anchor>
             </w:drawing>
           </mc:Choice>
-          <mc:Fallback>
+          <mc:Fallback xmlns:cx1="http://schemas.microsoft.com/office/drawing/2015/9/8/chartex">
             <w:pict>
               <v:rect w14:anchorId="71066FE7" id="Rectángulo 125" o:spid="_x0000_s1031" style="position:absolute;margin-left:-36.35pt;margin-top:3pt;width:533.9pt;height:21.05pt;z-index:251819008;visibility:visible;mso-wrap-style:square;mso-width-percent:0;mso-height-percent:0;mso-wrap-distance-left:9pt;mso-wrap-distance-top:0;mso-wrap-distance-right:9pt;mso-wrap-distance-bottom:0;mso-position-horizontal:absolute;mso-position-horizontal-relative:margin;mso-position-vertical:absolute;mso-position-vertical-relative:text;mso-width-percent:0;mso-height-percent:0;mso-width-relative:margin;mso-height-relative:margin;v-text-anchor:middle" o:gfxdata="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" fillcolor="#aaa [3030]" stroked="f">
                 <v:fill color2="#a3a3a3 [3174]" rotate="t" colors="0 #afafaf;.5 #a5a5a5;1 #929292" focus="100%" type="gradient">
@@ -2510,7 +2558,7 @@
           <w:rFonts w:cs="Arial"/>
         </w:rPr>
       </w:pPr>
-      <w:bookmarkStart w:id="6" w:name="_Toc125703271"/>
+      <w:bookmarkStart w:id="9" w:name="_Toc125703271"/>
       <w:r>
         <w:rPr>
           <w:rFonts w:cs="Arial"/>
@@ -2519,7 +2567,7 @@
         </w:rPr>
         <w:t>BANCOS</w:t>
       </w:r>
-      <w:bookmarkEnd w:id="6"/>
+      <w:bookmarkEnd w:id="9"/>
     </w:p>
     <w:p>
       <w:pPr>
@@ -2708,9 +2756,9 @@
           <w:rFonts w:cs="Arial"/>
         </w:rPr>
       </w:pPr>
-      <w:bookmarkStart w:id="7" w:name="_Toc124342027"/>
-      <w:bookmarkStart w:id="8" w:name="_Toc124346601"/>
-      <w:bookmarkStart w:id="9" w:name="_Toc125703272"/>
+      <w:bookmarkStart w:id="10" w:name="_Toc124342027"/>
+      <w:bookmarkStart w:id="11" w:name="_Toc124346601"/>
+      <w:bookmarkStart w:id="12" w:name="_Toc125703272"/>
       <w:r>
         <w:rPr>
           <w:rFonts w:cs="Arial"/>
@@ -2723,15 +2771,15 @@
         </w:rPr>
         <w:t xml:space="preserve"> de </w:t>
       </w:r>
-      <w:bookmarkEnd w:id="7"/>
-      <w:bookmarkEnd w:id="8"/>
+      <w:bookmarkEnd w:id="10"/>
+      <w:bookmarkEnd w:id="11"/>
       <w:r>
         <w:rPr>
           <w:rFonts w:cs="Arial"/>
         </w:rPr>
         <w:t>Bancos</w:t>
       </w:r>
-      <w:bookmarkEnd w:id="9"/>
+      <w:bookmarkEnd w:id="12"/>
     </w:p>
     <w:p>
       <w:r>
@@ -2763,7 +2811,7 @@
                     <pic:cNvPicPr/>
                   </pic:nvPicPr>
                   <pic:blipFill>
-                    <a:blip r:embed="rId10">
+                    <a:blip r:embed="rId12">
                       <a:extLst>
                         <a:ext uri="{28A0092B-C50C-407E-A947-70E740481C1C}">
                           <a14:useLocalDpi xmlns:a14="http://schemas.microsoft.com/office/drawing/2010/main" val="0"/>
@@ -3011,7 +3059,7 @@
               </wp:anchor>
             </w:drawing>
           </mc:Choice>
-          <mc:Fallback>
+          <mc:Fallback xmlns:cx1="http://schemas.microsoft.com/office/drawing/2015/9/8/chartex">
             <w:pict>
               <v:rect w14:anchorId="29BE0DBC" id="Rectángulo 50" o:spid="_x0000_s1026" style="position:absolute;margin-left:232pt;margin-top:122.75pt;width:129pt;height:19pt;z-index:251850752;visibility:visible;mso-wrap-style:square;mso-width-percent:0;mso-height-percent:0;mso-wrap-distance-left:9pt;mso-wrap-distance-top:0;mso-wrap-distance-right:9pt;mso-wrap-distance-bottom:0;mso-position-horizontal:absolute;mso-position-horizontal-relative:page;mso-position-vertical:absolute;mso-position-vertical-relative:text;mso-width-percent:0;mso-height-percent:0;mso-width-relative:margin;mso-height-relative:margin;v-text-anchor:middle" o:gfxdata="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" filled="f" strokecolor="red" strokeweight="2.25pt">
                 <w10:wrap anchorx="page"/>
@@ -3049,7 +3097,7 @@
                     <pic:cNvPicPr/>
                   </pic:nvPicPr>
                   <pic:blipFill>
-                    <a:blip r:embed="rId10">
+                    <a:blip r:embed="rId12">
                       <a:extLst>
                         <a:ext uri="{28A0092B-C50C-407E-A947-70E740481C1C}">
                           <a14:useLocalDpi xmlns:a14="http://schemas.microsoft.com/office/drawing/2010/main" val="0"/>
@@ -3108,7 +3156,7 @@
                     </pic:cNvPicPr>
                   </pic:nvPicPr>
                   <pic:blipFill>
-                    <a:blip r:embed="rId11">
+                    <a:blip r:embed="rId13">
                       <a:extLst>
                         <a:ext uri="{28A0092B-C50C-407E-A947-70E740481C1C}">
                           <a14:useLocalDpi xmlns:a14="http://schemas.microsoft.com/office/drawing/2010/main" val="0"/>
@@ -3311,7 +3359,7 @@
               </wp:anchor>
             </w:drawing>
           </mc:Choice>
-          <mc:Fallback>
+          <mc:Fallback xmlns:cx1="http://schemas.microsoft.com/office/drawing/2015/9/8/chartex">
             <w:pict>
               <v:rect w14:anchorId="46134164" id="Rectángulo 53" o:spid="_x0000_s1026" style="position:absolute;margin-left:126.45pt;margin-top:52.25pt;width:82.65pt;height:52.6pt;z-index:251870208;visibility:visible;mso-wrap-style:square;mso-width-percent:0;mso-height-percent:0;mso-wrap-distance-left:9pt;mso-wrap-distance-top:0;mso-wrap-distance-right:9pt;mso-wrap-distance-bottom:0;mso-position-horizontal:absolute;mso-position-horizontal-relative:page;mso-position-vertical:absolute;mso-position-vertical-relative:text;mso-width-percent:0;mso-height-percent:0;mso-width-relative:margin;mso-height-relative:margin;v-text-anchor:middle" o:gfxdata="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" filled="f" strokecolor="red" strokeweight="2.25pt">
                 <w10:wrap anchorx="page"/>
@@ -3341,7 +3389,7 @@
                     <pic:cNvPicPr/>
                   </pic:nvPicPr>
                   <pic:blipFill rotWithShape="1">
-                    <a:blip r:embed="rId12"/>
+                    <a:blip r:embed="rId14"/>
                     <a:srcRect b="16665"/>
                     <a:stretch/>
                   </pic:blipFill>
@@ -3514,7 +3562,7 @@
               </wp:anchor>
             </w:drawing>
           </mc:Choice>
-          <mc:Fallback>
+          <mc:Fallback xmlns:cx1="http://schemas.microsoft.com/office/drawing/2015/9/8/chartex">
             <w:pict>
               <v:rect w14:anchorId="69D62AE8" id="Rectángulo 36" o:spid="_x0000_s1026" style="position:absolute;margin-left:33.8pt;margin-top:13.8pt;width:23.8pt;height:25pt;z-index:251874304;visibility:visible;mso-wrap-style:square;mso-width-percent:0;mso-height-percent:0;mso-wrap-distance-left:9pt;mso-wrap-distance-top:0;mso-wrap-distance-right:9pt;mso-wrap-distance-bottom:0;mso-position-horizontal:absolute;mso-position-horizontal-relative:page;mso-position-vertical:absolute;mso-position-vertical-relative:text;mso-width-percent:0;mso-height-percent:0;mso-width-relative:margin;mso-height-relative:margin;v-text-anchor:middle" o:gfxdata="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" filled="f" strokecolor="red" strokeweight="2.25pt">
                 <w10:wrap anchorx="page"/>
@@ -3544,7 +3592,7 @@
                     <pic:cNvPicPr/>
                   </pic:nvPicPr>
                   <pic:blipFill rotWithShape="1">
-                    <a:blip r:embed="rId12"/>
+                    <a:blip r:embed="rId14"/>
                     <a:srcRect b="16665"/>
                     <a:stretch/>
                   </pic:blipFill>
@@ -3629,7 +3677,7 @@
                     <pic:cNvPicPr/>
                   </pic:nvPicPr>
                   <pic:blipFill>
-                    <a:blip r:embed="rId13"/>
+                    <a:blip r:embed="rId15"/>
                     <a:stretch>
                       <a:fillRect/>
                     </a:stretch>
@@ -4056,7 +4104,7 @@
               </wp:anchor>
             </w:drawing>
           </mc:Choice>
-          <mc:Fallback>
+          <mc:Fallback xmlns:cx1="http://schemas.microsoft.com/office/drawing/2015/9/8/chartex">
             <w:pict>
               <v:rect w14:anchorId="0C997E06" id="Rectángulo 40" o:spid="_x0000_s1026" style="position:absolute;margin-left:31.95pt;margin-top:105.6pt;width:534.05pt;height:17.55pt;z-index:251876352;visibility:visible;mso-wrap-style:square;mso-width-percent:0;mso-height-percent:0;mso-wrap-distance-left:9pt;mso-wrap-distance-top:0;mso-wrap-distance-right:9pt;mso-wrap-distance-bottom:0;mso-position-horizontal:absolute;mso-position-horizontal-relative:page;mso-position-vertical:absolute;mso-position-vertical-relative:text;mso-width-percent:0;mso-height-percent:0;mso-width-relative:margin;mso-height-relative:margin;v-text-anchor:middle" o:gfxdata="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" filled="f" strokecolor="red" strokeweight="2.25pt">
                 <w10:wrap anchorx="page"/>
@@ -4086,7 +4134,7 @@
                     <pic:cNvPicPr/>
                   </pic:nvPicPr>
                   <pic:blipFill rotWithShape="1">
-                    <a:blip r:embed="rId12"/>
+                    <a:blip r:embed="rId14"/>
                     <a:srcRect b="827"/>
                     <a:stretch/>
                   </pic:blipFill>
@@ -4232,7 +4280,7 @@
               </wp:anchor>
             </w:drawing>
           </mc:Choice>
-          <mc:Fallback>
+          <mc:Fallback xmlns:cx1="http://schemas.microsoft.com/office/drawing/2015/9/8/chartex">
             <w:pict>
               <v:rect w14:anchorId="161A63AE" id="Rectángulo 43" o:spid="_x0000_s1026" style="position:absolute;margin-left:38.2pt;margin-top:104pt;width:21.9pt;height:18.75pt;z-index:251878400;visibility:visible;mso-wrap-style:square;mso-width-percent:0;mso-height-percent:0;mso-wrap-distance-left:9pt;mso-wrap-distance-top:0;mso-wrap-distance-right:9pt;mso-wrap-distance-bottom:0;mso-position-horizontal:absolute;mso-position-horizontal-relative:page;mso-position-vertical:absolute;mso-position-vertical-relative:text;mso-width-percent:0;mso-height-percent:0;mso-width-relative:margin;mso-height-relative:margin;v-text-anchor:middle" o:gfxdata="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" filled="f" strokecolor="red" strokeweight="2.25pt">
                 <w10:wrap anchorx="page"/>
@@ -4262,7 +4310,7 @@
                     <pic:cNvPicPr/>
                   </pic:nvPicPr>
                   <pic:blipFill rotWithShape="1">
-                    <a:blip r:embed="rId12"/>
+                    <a:blip r:embed="rId14"/>
                     <a:srcRect b="827"/>
                     <a:stretch/>
                   </pic:blipFill>
@@ -4465,7 +4513,7 @@
               </wp:anchor>
             </w:drawing>
           </mc:Choice>
-          <mc:Fallback>
+          <mc:Fallback xmlns:cx1="http://schemas.microsoft.com/office/drawing/2015/9/8/chartex">
             <w:pict>
               <v:rect w14:anchorId="7DF60F81" id="Rectángulo 44" o:spid="_x0000_s1026" style="position:absolute;margin-left:340.05pt;margin-top:130.9pt;width:63.15pt;height:34.35pt;z-index:251880448;visibility:visible;mso-wrap-style:square;mso-width-percent:0;mso-height-percent:0;mso-wrap-distance-left:9pt;mso-wrap-distance-top:0;mso-wrap-distance-right:9pt;mso-wrap-distance-bottom:0;mso-position-horizontal:absolute;mso-position-horizontal-relative:page;mso-position-vertical:absolute;mso-position-vertical-relative:text;mso-width-percent:0;mso-height-percent:0;mso-width-relative:margin;mso-height-relative:margin;v-text-anchor:middle" o:gfxdata="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" filled="f" strokecolor="red" strokeweight="2.25pt">
                 <w10:wrap anchorx="page"/>
@@ -4495,7 +4543,7 @@
                     <pic:cNvPicPr/>
                   </pic:nvPicPr>
                   <pic:blipFill>
-                    <a:blip r:embed="rId14"/>
+                    <a:blip r:embed="rId16"/>
                     <a:stretch>
                       <a:fillRect/>
                     </a:stretch>
@@ -4553,8 +4601,6 @@
         </w:rPr>
         <w:t xml:space="preserve">de forma individual </w:t>
       </w:r>
-      <w:bookmarkStart w:id="10" w:name="_GoBack"/>
-      <w:bookmarkEnd w:id="10"/>
       <w:r>
         <w:rPr>
           <w:rFonts w:ascii="Arial" w:hAnsi="Arial" w:cs="Arial"/>
@@ -4648,7 +4694,7 @@
               </wp:anchor>
             </w:drawing>
           </mc:Choice>
-          <mc:Fallback>
+          <mc:Fallback xmlns:cx1="http://schemas.microsoft.com/office/drawing/2015/9/8/chartex">
             <w:pict>
               <v:rect w14:anchorId="78C6FFA0" id="Rectángulo 46" o:spid="_x0000_s1026" style="position:absolute;margin-left:55.1pt;margin-top:107.2pt;width:21.9pt;height:18.75pt;z-index:251882496;visibility:visible;mso-wrap-style:square;mso-width-percent:0;mso-height-percent:0;mso-wrap-distance-left:9pt;mso-wrap-distance-top:0;mso-wrap-distance-right:9pt;mso-wrap-distance-bottom:0;mso-position-horizontal:absolute;mso-position-horizontal-relative:page;mso-position-vertical:absolute;mso-position-vertical-relative:text;mso-width-percent:0;mso-height-percent:0;mso-width-relative:margin;mso-height-relative:margin;v-text-anchor:middle" o:gfxdata="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" filled="f" strokecolor="red" strokeweight="2.25pt">
                 <w10:wrap anchorx="page"/>
@@ -4678,7 +4724,7 @@
                     <pic:cNvPicPr/>
                   </pic:nvPicPr>
                   <pic:blipFill rotWithShape="1">
-                    <a:blip r:embed="rId12"/>
+                    <a:blip r:embed="rId14"/>
                     <a:srcRect b="827"/>
                     <a:stretch/>
                   </pic:blipFill>
@@ -4729,7 +4775,24 @@
           <w:sz w:val="24"/>
           <w:szCs w:val="24"/>
         </w:rPr>
-        <w:t>Se puede descargar los registros utilizando el botón “Exportar”, se descargará una tabla de Excel en formato CSV</w:t>
+        <w:t xml:space="preserve">Se puede descargar los registros utilizando el botón “Exportar”, se descargará una tabla de Excel en formato </w:t>
+      </w:r>
+      <w:commentRangeStart w:id="13"/>
+      <w:r>
+        <w:rPr>
+          <w:rFonts w:ascii="Arial" w:hAnsi="Arial" w:cs="Arial"/>
+          <w:b/>
+          <w:sz w:val="24"/>
+          <w:szCs w:val="24"/>
+        </w:rPr>
+        <w:t>CSV</w:t>
+      </w:r>
+      <w:commentRangeEnd w:id="13"/>
+      <w:r>
+        <w:rPr>
+          <w:rStyle w:val="Refdecomentario"/>
+        </w:rPr>
+        <w:commentReference w:id="13"/>
       </w:r>
     </w:p>
     <w:p>
@@ -4748,6 +4811,7 @@
           <w:noProof/>
           <w:lang w:val="es-MX" w:eastAsia="es-MX"/>
         </w:rPr>
+        <w:lastRenderedPageBreak/>
         <mc:AlternateContent>
           <mc:Choice Requires="wps">
             <w:drawing>
@@ -4815,7 +4879,7 @@
               </wp:anchor>
             </w:drawing>
           </mc:Choice>
-          <mc:Fallback>
+          <mc:Fallback xmlns:cx1="http://schemas.microsoft.com/office/drawing/2015/9/8/chartex">
             <w:pict>
               <v:rect w14:anchorId="4795B55E" id="Rectángulo 51" o:spid="_x0000_s1026" style="position:absolute;margin-left:33.25pt;margin-top:35.7pt;width:54.3pt;height:21pt;z-index:251884544;visibility:visible;mso-wrap-style:square;mso-width-percent:0;mso-height-percent:0;mso-wrap-distance-left:9pt;mso-wrap-distance-top:0;mso-wrap-distance-right:9pt;mso-wrap-distance-bottom:0;mso-position-horizontal:absolute;mso-position-horizontal-relative:page;mso-position-vertical:absolute;mso-position-vertical-relative:text;mso-width-percent:0;mso-height-percent:0;mso-width-relative:margin;mso-height-relative:margin;v-text-anchor:middle" o:gfxdata="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" filled="f" strokecolor="red" strokeweight="2.25pt">
                 <w10:wrap anchorx="page"/>
@@ -4845,7 +4909,7 @@
                     <pic:cNvPicPr/>
                   </pic:nvPicPr>
                   <pic:blipFill rotWithShape="1">
-                    <a:blip r:embed="rId12"/>
+                    <a:blip r:embed="rId14"/>
                     <a:srcRect b="827"/>
                     <a:stretch/>
                   </pic:blipFill>
@@ -4881,8 +4945,8 @@
       </w:r>
     </w:p>
     <w:sectPr>
-      <w:headerReference w:type="default" r:id="rId15"/>
-      <w:footerReference w:type="default" r:id="rId16"/>
+      <w:headerReference w:type="default" r:id="rId17"/>
+      <w:footerReference w:type="default" r:id="rId18"/>
       <w:pgSz w:w="12240" w:h="15840" w:code="1"/>
       <w:pgMar w:top="1417" w:right="1701" w:bottom="1417" w:left="1701" w:header="708" w:footer="708" w:gutter="0"/>
       <w:cols w:space="708"/>
@@ -4893,8 +4957,241 @@
 </w:document>
 </file>
 
+<file path=word/comments.xml><?xml version="1.0" encoding="utf-8"?>
+<w:comments xmlns:wpc="http://schemas.microsoft.com/office/word/2010/wordprocessingCanvas" xmlns:cx="http://schemas.microsoft.com/office/drawing/2014/chartex" xmlns:mc="http://schemas.openxmlformats.org/markup-compatibility/2006" xmlns:o="urn:schemas-microsoft-com:office:office" xmlns:r="http://schemas.openxmlformats.org/officeDocument/2006/relationships" xmlns:m="http://schemas.openxmlformats.org/officeDocument/2006/math" xmlns:v="urn:schemas-microsoft-com:vml" xmlns:wp14="http://schemas.microsoft.com/office/word/2010/wordprocessingDrawing" xmlns:wp="http://schemas.openxmlformats.org/drawingml/2006/wordprocessingDrawing" xmlns:w10="urn:schemas-microsoft-com:office:word" xmlns:w="http://schemas.openxmlformats.org/wordprocessingml/2006/main" xmlns:w14="http://schemas.microsoft.com/office/word/2010/wordml" xmlns:w15="http://schemas.microsoft.com/office/word/2012/wordml" xmlns:w16se="http://schemas.microsoft.com/office/word/2015/wordml/symex" xmlns:wpg="http://schemas.microsoft.com/office/word/2010/wordprocessingGroup" xmlns:wpi="http://schemas.microsoft.com/office/word/2010/wordprocessingInk" xmlns:wne="http://schemas.microsoft.com/office/word/2006/wordml" xmlns:wps="http://schemas.microsoft.com/office/word/2010/wordprocessingShape" mc:Ignorable="w14 w15 w16se wp14">
+  <w:comment w:id="0" w:author="INAP-QA" w:date="2023-01-27T16:20:00Z" w:initials="I">
+    <w:p>
+      <w:pPr>
+        <w:pStyle w:val="Textocomentario"/>
+      </w:pPr>
+      <w:r>
+        <w:rPr>
+          <w:rStyle w:val="Refdecomentario"/>
+        </w:rPr>
+        <w:annotationRef/>
+      </w:r>
+      <w:r>
+        <w:rPr>
+          <w:rFonts w:ascii="Verdana" w:hAnsi="Verdana"/>
+          <w:color w:val="000000"/>
+          <w:shd w:val="clear" w:color="auto" w:fill="EBEBEB"/>
+        </w:rPr>
+        <w:t>Observaciones</w:t>
+      </w:r>
+      <w:r>
+        <w:rPr>
+          <w:rFonts w:ascii="Verdana" w:hAnsi="Verdana"/>
+          <w:color w:val="000000"/>
+        </w:rPr>
+        <w:br w:type="textWrapping" w:clear="all"/>
+      </w:r>
+      <w:r>
+        <w:rPr>
+          <w:rFonts w:ascii="Verdana" w:hAnsi="Verdana"/>
+          <w:color w:val="000000"/>
+          <w:shd w:val="clear" w:color="auto" w:fill="EBEBEB"/>
+        </w:rPr>
+        <w:t>hoja 1 Encabezado</w:t>
+      </w:r>
+      <w:r>
+        <w:rPr>
+          <w:rFonts w:ascii="Verdana" w:hAnsi="Verdana"/>
+          <w:color w:val="000000"/>
+        </w:rPr>
+        <w:br w:type="textWrapping" w:clear="all"/>
+      </w:r>
+      <w:r>
+        <w:rPr>
+          <w:rFonts w:ascii="Verdana" w:hAnsi="Verdana"/>
+          <w:color w:val="000000"/>
+        </w:rPr>
+        <w:br w:type="textWrapping" w:clear="all"/>
+      </w:r>
+      <w:r>
+        <w:rPr>
+          <w:rFonts w:ascii="Verdana" w:hAnsi="Verdana"/>
+          <w:color w:val="000000"/>
+          <w:shd w:val="clear" w:color="auto" w:fill="EBEBEB"/>
+        </w:rPr>
+        <w:t>“DIRECCIÓN DE PLANEACIÓN HACENDARÍA” pertenece a CPH</w:t>
+      </w:r>
+      <w:r>
+        <w:rPr>
+          <w:rFonts w:ascii="Verdana" w:hAnsi="Verdana"/>
+          <w:color w:val="000000"/>
+        </w:rPr>
+        <w:br w:type="textWrapping" w:clear="all"/>
+      </w:r>
+      <w:r>
+        <w:rPr>
+          <w:rFonts w:ascii="Verdana" w:hAnsi="Verdana"/>
+          <w:color w:val="000000"/>
+          <w:shd w:val="clear" w:color="auto" w:fill="EBEBEB"/>
+        </w:rPr>
+        <w:t>Dirección De Atención a Municipios y Organismos Paraestatales DAMOP</w:t>
+      </w:r>
+    </w:p>
+  </w:comment>
+  <w:comment w:id="1" w:author="INAP-QA" w:date="2023-01-27T16:20:00Z" w:initials="I">
+    <w:p>
+      <w:pPr>
+        <w:pStyle w:val="Textocomentario"/>
+      </w:pPr>
+      <w:r>
+        <w:rPr>
+          <w:rStyle w:val="Refdecomentario"/>
+        </w:rPr>
+        <w:annotationRef/>
+      </w:r>
+      <w:r>
+        <w:rPr>
+          <w:rFonts w:ascii="Verdana" w:hAnsi="Verdana"/>
+          <w:color w:val="000000"/>
+          <w:shd w:val="clear" w:color="auto" w:fill="EBEBEB"/>
+        </w:rPr>
+        <w:t>H</w:t>
+      </w:r>
+      <w:r>
+        <w:rPr>
+          <w:rFonts w:ascii="Verdana" w:hAnsi="Verdana"/>
+          <w:color w:val="000000"/>
+          <w:shd w:val="clear" w:color="auto" w:fill="EBEBEB"/>
+        </w:rPr>
+        <w:t>oja 2 Módulo CPH</w:t>
+      </w:r>
+      <w:r>
+        <w:rPr>
+          <w:rFonts w:ascii="Verdana" w:hAnsi="Verdana"/>
+          <w:color w:val="000000"/>
+        </w:rPr>
+        <w:br w:type="textWrapping" w:clear="all"/>
+      </w:r>
+      <w:r>
+        <w:rPr>
+          <w:rFonts w:ascii="Verdana" w:hAnsi="Verdana"/>
+          <w:color w:val="000000"/>
+          <w:shd w:val="clear" w:color="auto" w:fill="EBEBEB"/>
+        </w:rPr>
+        <w:t> MÓDULO – COORDINACIÓN DE PLANEACIÓN HACENDARÍA</w:t>
+      </w:r>
+      <w:r>
+        <w:rPr>
+          <w:rFonts w:ascii="Verdana" w:hAnsi="Verdana"/>
+          <w:color w:val="000000"/>
+        </w:rPr>
+        <w:br w:type="textWrapping" w:clear="all"/>
+      </w:r>
+      <w:r>
+        <w:rPr>
+          <w:rFonts w:ascii="Verdana" w:hAnsi="Verdana"/>
+          <w:color w:val="000000"/>
+          <w:shd w:val="clear" w:color="auto" w:fill="EBEBEB"/>
+        </w:rPr>
+        <w:t> MÓDULO - DAMOP</w:t>
+      </w:r>
+    </w:p>
+  </w:comment>
+  <w:comment w:id="2" w:author="INAP-QA" w:date="2023-01-27T16:44:00Z" w:initials="I">
+    <w:p>
+      <w:pPr>
+        <w:pStyle w:val="Textocomentario"/>
+      </w:pPr>
+      <w:r>
+        <w:rPr>
+          <w:rStyle w:val="Refdecomentario"/>
+        </w:rPr>
+        <w:annotationRef/>
+      </w:r>
+    </w:p>
+  </w:comment>
+  <w:comment w:id="13" w:author="INAP-QA" w:date="2023-01-27T16:59:00Z" w:initials="I">
+    <w:p>
+      <w:pPr>
+        <w:pStyle w:val="Textocomentario"/>
+      </w:pPr>
+      <w:r>
+        <w:rPr>
+          <w:rStyle w:val="Refdecomentario"/>
+        </w:rPr>
+        <w:annotationRef/>
+      </w:r>
+      <w:bookmarkStart w:id="14" w:name="_GoBack"/>
+      <w:r>
+        <w:t xml:space="preserve">Estaría bien si se agregara las dos opciones Enviar a CSV y la opción de imprimir </w:t>
+      </w:r>
+      <w:bookmarkEnd w:id="14"/>
+    </w:p>
+    <w:p>
+      <w:pPr>
+        <w:pStyle w:val="Textocomentario"/>
+      </w:pPr>
+    </w:p>
+    <w:p>
+      <w:pPr>
+        <w:pStyle w:val="Textocomentario"/>
+      </w:pPr>
+    </w:p>
+    <w:p>
+      <w:pPr>
+        <w:pStyle w:val="Textocomentario"/>
+      </w:pPr>
+      <w:r>
+        <w:rPr>
+          <w:noProof/>
+          <w:lang w:val="es-MX" w:eastAsia="es-MX"/>
+        </w:rPr>
+        <w:drawing>
+          <wp:inline distT="0" distB="0" distL="0" distR="0" wp14:anchorId="7FAA38AC" wp14:editId="404D140C">
+            <wp:extent cx="1542857" cy="1333333"/>
+            <wp:effectExtent l="0" t="0" r="635" b="635"/>
+            <wp:docPr id="2" name="Imagen 2"/>
+            <wp:cNvGraphicFramePr>
+              <a:graphicFrameLocks xmlns:a="http://schemas.openxmlformats.org/drawingml/2006/main" noChangeAspect="1"/>
+            </wp:cNvGraphicFramePr>
+            <a:graphic xmlns:a="http://schemas.openxmlformats.org/drawingml/2006/main">
+              <a:graphicData uri="http://schemas.openxmlformats.org/drawingml/2006/picture">
+                <pic:pic xmlns:pic="http://schemas.openxmlformats.org/drawingml/2006/picture">
+                  <pic:nvPicPr>
+                    <pic:cNvPr id="1" name=""/>
+                    <pic:cNvPicPr/>
+                  </pic:nvPicPr>
+                  <pic:blipFill>
+                    <a:blip r:embed="rId1"/>
+                    <a:stretch>
+                      <a:fillRect/>
+                    </a:stretch>
+                  </pic:blipFill>
+                  <pic:spPr>
+                    <a:xfrm>
+                      <a:off x="0" y="0"/>
+                      <a:ext cx="1542857" cy="1333333"/>
+                    </a:xfrm>
+                    <a:prstGeom prst="rect">
+                      <a:avLst/>
+                    </a:prstGeom>
+                  </pic:spPr>
+                </pic:pic>
+              </a:graphicData>
+            </a:graphic>
+          </wp:inline>
+        </w:drawing>
+      </w:r>
+    </w:p>
+  </w:comment>
+</w:comments>
+</file>
+
+<file path=word/commentsExtended.xml><?xml version="1.0" encoding="utf-8"?>
+<w15:commentsEx xmlns:wpc="http://schemas.microsoft.com/office/word/2010/wordprocessingCanvas" xmlns:cx="http://schemas.microsoft.com/office/drawing/2014/chartex" xmlns:mc="http://schemas.openxmlformats.org/markup-compatibility/2006" xmlns:o="urn:schemas-microsoft-com:office:office" xmlns:r="http://schemas.openxmlformats.org/officeDocument/2006/relationships" xmlns:m="http://schemas.openxmlformats.org/officeDocument/2006/math" xmlns:v="urn:schemas-microsoft-com:vml" xmlns:wp14="http://schemas.microsoft.com/office/word/2010/wordprocessingDrawing" xmlns:wp="http://schemas.openxmlformats.org/drawingml/2006/wordprocessingDrawing" xmlns:w10="urn:schemas-microsoft-com:office:word" xmlns:w="http://schemas.openxmlformats.org/wordprocessingml/2006/main" xmlns:w14="http://schemas.microsoft.com/office/word/2010/wordml" xmlns:w15="http://schemas.microsoft.com/office/word/2012/wordml" xmlns:w16se="http://schemas.microsoft.com/office/word/2015/wordml/symex" xmlns:wpg="http://schemas.microsoft.com/office/word/2010/wordprocessingGroup" xmlns:wpi="http://schemas.microsoft.com/office/word/2010/wordprocessingInk" xmlns:wne="http://schemas.microsoft.com/office/word/2006/wordml" xmlns:wps="http://schemas.microsoft.com/office/word/2010/wordprocessingShape" mc:Ignorable="w14 w15 w16se wp14">
+  <w15:commentEx w15:paraId="0A2208B3" w15:done="0"/>
+  <w15:commentEx w15:paraId="02530BB3" w15:done="0"/>
+  <w15:commentEx w15:paraId="4D622B71" w15:done="0"/>
+  <w15:commentEx w15:paraId="4AA1E276" w15:done="0"/>
+</w15:commentsEx>
+</file>
+
 <file path=word/endnotes.xml><?xml version="1.0" encoding="utf-8"?>
-<w:endnotes xmlns:wpc="http://schemas.microsoft.com/office/word/2010/wordprocessingCanvas" xmlns:cx="http://schemas.microsoft.com/office/drawing/2014/chartex" xmlns:cx1="http://schemas.microsoft.com/office/drawing/2015/9/8/chartex" xmlns:mc="http://schemas.openxmlformats.org/markup-compatibility/2006" xmlns:o="urn:schemas-microsoft-com:office:office" xmlns:r="http://schemas.openxmlformats.org/officeDocument/2006/relationships" xmlns:m="http://schemas.openxmlformats.org/officeDocument/2006/math" xmlns:v="urn:schemas-microsoft-com:vml" xmlns:wp14="http://schemas.microsoft.com/office/word/2010/wordprocessingDrawing" xmlns:wp="http://schemas.openxmlformats.org/drawingml/2006/wordprocessingDrawing" xmlns:w10="urn:schemas-microsoft-com:office:word" xmlns:w="http://schemas.openxmlformats.org/wordprocessingml/2006/main" xmlns:w14="http://schemas.microsoft.com/office/word/2010/wordml" xmlns:w15="http://schemas.microsoft.com/office/word/2012/wordml" xmlns:w16se="http://schemas.microsoft.com/office/word/2015/wordml/symex" xmlns:wpg="http://schemas.microsoft.com/office/word/2010/wordprocessingGroup" xmlns:wpi="http://schemas.microsoft.com/office/word/2010/wordprocessingInk" xmlns:wne="http://schemas.microsoft.com/office/word/2006/wordml" xmlns:wps="http://schemas.microsoft.com/office/word/2010/wordprocessingShape" mc:Ignorable="w14 w15 w16se wp14">
+<w:endnotes xmlns:wpc="http://schemas.microsoft.com/office/word/2010/wordprocessingCanvas" xmlns:cx="http://schemas.microsoft.com/office/drawing/2014/chartex" xmlns:mc="http://schemas.openxmlformats.org/markup-compatibility/2006" xmlns:o="urn:schemas-microsoft-com:office:office" xmlns:r="http://schemas.openxmlformats.org/officeDocument/2006/relationships" xmlns:m="http://schemas.openxmlformats.org/officeDocument/2006/math" xmlns:v="urn:schemas-microsoft-com:vml" xmlns:wp14="http://schemas.microsoft.com/office/word/2010/wordprocessingDrawing" xmlns:wp="http://schemas.openxmlformats.org/drawingml/2006/wordprocessingDrawing" xmlns:w10="urn:schemas-microsoft-com:office:word" xmlns:w="http://schemas.openxmlformats.org/wordprocessingml/2006/main" xmlns:w14="http://schemas.microsoft.com/office/word/2010/wordml" xmlns:w15="http://schemas.microsoft.com/office/word/2012/wordml" xmlns:w16se="http://schemas.microsoft.com/office/word/2015/wordml/symex" xmlns:wpg="http://schemas.microsoft.com/office/word/2010/wordprocessingGroup" xmlns:wpi="http://schemas.microsoft.com/office/word/2010/wordprocessingInk" xmlns:wne="http://schemas.microsoft.com/office/word/2006/wordml" xmlns:wps="http://schemas.microsoft.com/office/word/2010/wordprocessingShape" mc:Ignorable="w14 w15 w16se wp14">
   <w:endnote w:type="separator" w:id="-1">
     <w:p>
       <w:pPr>
@@ -4919,7 +5216,7 @@
 </file>
 
 <file path=word/footer1.xml><?xml version="1.0" encoding="utf-8"?>
-<w:ftr xmlns:wpc="http://schemas.microsoft.com/office/word/2010/wordprocessingCanvas" xmlns:cx="http://schemas.microsoft.com/office/drawing/2014/chartex" xmlns:cx1="http://schemas.microsoft.com/office/drawing/2015/9/8/chartex" xmlns:mc="http://schemas.openxmlformats.org/markup-compatibility/2006" xmlns:o="urn:schemas-microsoft-com:office:office" xmlns:r="http://schemas.openxmlformats.org/officeDocument/2006/relationships" xmlns:m="http://schemas.openxmlformats.org/officeDocument/2006/math" xmlns:v="urn:schemas-microsoft-com:vml" xmlns:wp14="http://schemas.microsoft.com/office/word/2010/wordprocessingDrawing" xmlns:wp="http://schemas.openxmlformats.org/drawingml/2006/wordprocessingDrawing" xmlns:w10="urn:schemas-microsoft-com:office:word" xmlns:w="http://schemas.openxmlformats.org/wordprocessingml/2006/main" xmlns:w14="http://schemas.microsoft.com/office/word/2010/wordml" xmlns:w15="http://schemas.microsoft.com/office/word/2012/wordml" xmlns:w16se="http://schemas.microsoft.com/office/word/2015/wordml/symex" xmlns:wpg="http://schemas.microsoft.com/office/word/2010/wordprocessingGroup" xmlns:wpi="http://schemas.microsoft.com/office/word/2010/wordprocessingInk" xmlns:wne="http://schemas.microsoft.com/office/word/2006/wordml" xmlns:wps="http://schemas.microsoft.com/office/word/2010/wordprocessingShape" mc:Ignorable="w14 w15 w16se wp14">
+<w:ftr xmlns:wpc="http://schemas.microsoft.com/office/word/2010/wordprocessingCanvas" xmlns:cx="http://schemas.microsoft.com/office/drawing/2014/chartex" xmlns:mc="http://schemas.openxmlformats.org/markup-compatibility/2006" xmlns:o="urn:schemas-microsoft-com:office:office" xmlns:r="http://schemas.openxmlformats.org/officeDocument/2006/relationships" xmlns:m="http://schemas.openxmlformats.org/officeDocument/2006/math" xmlns:v="urn:schemas-microsoft-com:vml" xmlns:wp14="http://schemas.microsoft.com/office/word/2010/wordprocessingDrawing" xmlns:wp="http://schemas.openxmlformats.org/drawingml/2006/wordprocessingDrawing" xmlns:w10="urn:schemas-microsoft-com:office:word" xmlns:w="http://schemas.openxmlformats.org/wordprocessingml/2006/main" xmlns:w14="http://schemas.microsoft.com/office/word/2010/wordml" xmlns:w15="http://schemas.microsoft.com/office/word/2012/wordml" xmlns:w16se="http://schemas.microsoft.com/office/word/2015/wordml/symex" xmlns:wpg="http://schemas.microsoft.com/office/word/2010/wordprocessingGroup" xmlns:wpi="http://schemas.microsoft.com/office/word/2010/wordprocessingInk" xmlns:wne="http://schemas.microsoft.com/office/word/2006/wordml" xmlns:wps="http://schemas.microsoft.com/office/word/2010/wordprocessingShape" mc:Ignorable="w14 w15 w16se wp14">
   <w:sdt>
     <w:sdtPr>
       <w:rPr>
@@ -5020,7 +5317,7 @@
                     </wp:anchor>
                   </w:drawing>
                 </mc:Choice>
-                <mc:Fallback>
+                <mc:Fallback xmlns:cx1="http://schemas.microsoft.com/office/drawing/2015/9/8/chartex">
                   <w:pict>
                     <v:line w14:anchorId="42D5C661" id="Conector recto 13" o:spid="_x0000_s1026" style="position:absolute;z-index:251662336;visibility:visible;mso-wrap-style:square;mso-width-percent:0;mso-height-percent:0;mso-wrap-distance-left:9pt;mso-wrap-distance-top:0;mso-wrap-distance-right:9pt;mso-wrap-distance-bottom:0;mso-position-horizontal:absolute;mso-position-horizontal-relative:text;mso-position-vertical:absolute;mso-position-vertical-relative:text;mso-width-percent:0;mso-height-percent:0;mso-width-relative:margin;mso-height-relative:margin" from="-17.55pt,-3pt" to="446.7pt,-2.25pt" o:gfxdata="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" strokecolor="#a5a5a5 [3206]" strokeweight="1.5pt">
                       <v:stroke joinstyle="miter"/>
@@ -5131,7 +5428,7 @@
                     </wp:anchor>
                   </w:drawing>
                 </mc:Choice>
-                <mc:Fallback>
+                <mc:Fallback xmlns:cx1="http://schemas.microsoft.com/office/drawing/2015/9/8/chartex">
                   <w:pict>
                     <v:rect w14:anchorId="2CD8D370" id="Rectángulo 11" o:spid="_x0000_s1026" style="position:absolute;margin-left:280.3pt;margin-top:-3.3pt;width:167.65pt;height:22.4pt;z-index:-251658241;visibility:visible;mso-wrap-style:square;mso-width-percent:0;mso-wrap-distance-left:9pt;mso-wrap-distance-top:0;mso-wrap-distance-right:9pt;mso-wrap-distance-bottom:0;mso-position-horizontal:absolute;mso-position-horizontal-relative:text;mso-position-vertical:absolute;mso-position-vertical-relative:text;mso-width-percent:0;mso-width-relative:margin;v-text-anchor:middle" o:gfxdata="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" fillcolor="#002060" stroked="f" strokeweight="1pt">
                       <v:fill color2="#002060" o:opacity2="15728f" rotate="t" angle="90" colors="0 #002060;34734f #002060;40632f #002060;45815f #072766;46531f #002060;60293f #002060;1 #002060" focus="100%" type="gradient"/>
@@ -5182,7 +5479,7 @@
                 <w:noProof/>
                 <w:color w:val="FFFFFF" w:themeColor="background1"/>
               </w:rPr>
-              <w:t>7</w:t>
+              <w:t>9</w:t>
             </w:r>
             <w:r>
               <w:rPr>
@@ -5236,7 +5533,7 @@
                 <w:noProof/>
                 <w:color w:val="FFFFFF" w:themeColor="background1"/>
               </w:rPr>
-              <w:t>8</w:t>
+              <w:t>9</w:t>
             </w:r>
             <w:r>
               <w:rPr>
@@ -5262,7 +5559,7 @@
 </file>
 
 <file path=word/footnotes.xml><?xml version="1.0" encoding="utf-8"?>
-<w:footnotes xmlns:wpc="http://schemas.microsoft.com/office/word/2010/wordprocessingCanvas" xmlns:cx="http://schemas.microsoft.com/office/drawing/2014/chartex" xmlns:cx1="http://schemas.microsoft.com/office/drawing/2015/9/8/chartex" xmlns:mc="http://schemas.openxmlformats.org/markup-compatibility/2006" xmlns:o="urn:schemas-microsoft-com:office:office" xmlns:r="http://schemas.openxmlformats.org/officeDocument/2006/relationships" xmlns:m="http://schemas.openxmlformats.org/officeDocument/2006/math" xmlns:v="urn:schemas-microsoft-com:vml" xmlns:wp14="http://schemas.microsoft.com/office/word/2010/wordprocessingDrawing" xmlns:wp="http://schemas.openxmlformats.org/drawingml/2006/wordprocessingDrawing" xmlns:w10="urn:schemas-microsoft-com:office:word" xmlns:w="http://schemas.openxmlformats.org/wordprocessingml/2006/main" xmlns:w14="http://schemas.microsoft.com/office/word/2010/wordml" xmlns:w15="http://schemas.microsoft.com/office/word/2012/wordml" xmlns:w16se="http://schemas.microsoft.com/office/word/2015/wordml/symex" xmlns:wpg="http://schemas.microsoft.com/office/word/2010/wordprocessingGroup" xmlns:wpi="http://schemas.microsoft.com/office/word/2010/wordprocessingInk" xmlns:wne="http://schemas.microsoft.com/office/word/2006/wordml" xmlns:wps="http://schemas.microsoft.com/office/word/2010/wordprocessingShape" mc:Ignorable="w14 w15 w16se wp14">
+<w:footnotes xmlns:wpc="http://schemas.microsoft.com/office/word/2010/wordprocessingCanvas" xmlns:cx="http://schemas.microsoft.com/office/drawing/2014/chartex" xmlns:mc="http://schemas.openxmlformats.org/markup-compatibility/2006" xmlns:o="urn:schemas-microsoft-com:office:office" xmlns:r="http://schemas.openxmlformats.org/officeDocument/2006/relationships" xmlns:m="http://schemas.openxmlformats.org/officeDocument/2006/math" xmlns:v="urn:schemas-microsoft-com:vml" xmlns:wp14="http://schemas.microsoft.com/office/word/2010/wordprocessingDrawing" xmlns:wp="http://schemas.openxmlformats.org/drawingml/2006/wordprocessingDrawing" xmlns:w10="urn:schemas-microsoft-com:office:word" xmlns:w="http://schemas.openxmlformats.org/wordprocessingml/2006/main" xmlns:w14="http://schemas.microsoft.com/office/word/2010/wordml" xmlns:w15="http://schemas.microsoft.com/office/word/2012/wordml" xmlns:w16se="http://schemas.microsoft.com/office/word/2015/wordml/symex" xmlns:wpg="http://schemas.microsoft.com/office/word/2010/wordprocessingGroup" xmlns:wpi="http://schemas.microsoft.com/office/word/2010/wordprocessingInk" xmlns:wne="http://schemas.microsoft.com/office/word/2006/wordml" xmlns:wps="http://schemas.microsoft.com/office/word/2010/wordprocessingShape" mc:Ignorable="w14 w15 w16se wp14">
   <w:footnote w:type="separator" w:id="-1">
     <w:p>
       <w:pPr>
@@ -5287,7 +5584,7 @@
 </file>
 
 <file path=word/header1.xml><?xml version="1.0" encoding="utf-8"?>
-<w:hdr xmlns:wpc="http://schemas.microsoft.com/office/word/2010/wordprocessingCanvas" xmlns:cx="http://schemas.microsoft.com/office/drawing/2014/chartex" xmlns:cx1="http://schemas.microsoft.com/office/drawing/2015/9/8/chartex" xmlns:mc="http://schemas.openxmlformats.org/markup-compatibility/2006" xmlns:o="urn:schemas-microsoft-com:office:office" xmlns:r="http://schemas.openxmlformats.org/officeDocument/2006/relationships" xmlns:m="http://schemas.openxmlformats.org/officeDocument/2006/math" xmlns:v="urn:schemas-microsoft-com:vml" xmlns:wp14="http://schemas.microsoft.com/office/word/2010/wordprocessingDrawing" xmlns:wp="http://schemas.openxmlformats.org/drawingml/2006/wordprocessingDrawing" xmlns:w10="urn:schemas-microsoft-com:office:word" xmlns:w="http://schemas.openxmlformats.org/wordprocessingml/2006/main" xmlns:w14="http://schemas.microsoft.com/office/word/2010/wordml" xmlns:w15="http://schemas.microsoft.com/office/word/2012/wordml" xmlns:w16se="http://schemas.microsoft.com/office/word/2015/wordml/symex" xmlns:wpg="http://schemas.microsoft.com/office/word/2010/wordprocessingGroup" xmlns:wpi="http://schemas.microsoft.com/office/word/2010/wordprocessingInk" xmlns:wne="http://schemas.microsoft.com/office/word/2006/wordml" xmlns:wps="http://schemas.microsoft.com/office/word/2010/wordprocessingShape" mc:Ignorable="w14 w15 w16se wp14">
+<w:hdr xmlns:wpc="http://schemas.microsoft.com/office/word/2010/wordprocessingCanvas" xmlns:cx="http://schemas.microsoft.com/office/drawing/2014/chartex" xmlns:mc="http://schemas.openxmlformats.org/markup-compatibility/2006" xmlns:o="urn:schemas-microsoft-com:office:office" xmlns:r="http://schemas.openxmlformats.org/officeDocument/2006/relationships" xmlns:m="http://schemas.openxmlformats.org/officeDocument/2006/math" xmlns:v="urn:schemas-microsoft-com:vml" xmlns:wp14="http://schemas.microsoft.com/office/word/2010/wordprocessingDrawing" xmlns:wp="http://schemas.openxmlformats.org/drawingml/2006/wordprocessingDrawing" xmlns:w10="urn:schemas-microsoft-com:office:word" xmlns:w="http://schemas.openxmlformats.org/wordprocessingml/2006/main" xmlns:w14="http://schemas.microsoft.com/office/word/2010/wordml" xmlns:w15="http://schemas.microsoft.com/office/word/2012/wordml" xmlns:w16se="http://schemas.microsoft.com/office/word/2015/wordml/symex" xmlns:wpg="http://schemas.microsoft.com/office/word/2010/wordprocessingGroup" xmlns:wpi="http://schemas.microsoft.com/office/word/2010/wordprocessingInk" xmlns:wne="http://schemas.microsoft.com/office/word/2006/wordml" xmlns:wps="http://schemas.microsoft.com/office/word/2010/wordprocessingShape" mc:Ignorable="w14 w15 w16se wp14">
   <w:p>
     <w:pPr>
       <w:pStyle w:val="Encabezado"/>
@@ -5470,7 +5767,7 @@
             </wp:anchor>
           </w:drawing>
         </mc:Choice>
-        <mc:Fallback>
+        <mc:Fallback xmlns:cx1="http://schemas.microsoft.com/office/drawing/2015/9/8/chartex">
           <w:pict>
             <v:rect w14:anchorId="3FEC259C" id="Rectángulo 6" o:spid="_x0000_s1032" style="position:absolute;margin-left:179.8pt;margin-top:-1.25pt;width:318pt;height:24.45pt;z-index:251659264;visibility:visible;mso-wrap-style:square;mso-width-percent:0;mso-height-percent:0;mso-wrap-distance-left:9pt;mso-wrap-distance-top:0;mso-wrap-distance-right:9pt;mso-wrap-distance-bottom:0;mso-position-horizontal:absolute;mso-position-horizontal-relative:text;mso-position-vertical:absolute;mso-position-vertical-relative:text;mso-width-percent:0;mso-height-percent:0;mso-width-relative:margin;mso-height-relative:margin;v-text-anchor:middle" o:gfxdata="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" fillcolor="#002060" stroked="f" strokeweight="1pt">
               <v:textbox>
@@ -5652,7 +5949,7 @@
 </file>
 
 <file path=word/numbering.xml><?xml version="1.0" encoding="utf-8"?>
-<w:numbering xmlns:wpc="http://schemas.microsoft.com/office/word/2010/wordprocessingCanvas" xmlns:cx="http://schemas.microsoft.com/office/drawing/2014/chartex" xmlns:cx1="http://schemas.microsoft.com/office/drawing/2015/9/8/chartex" xmlns:mc="http://schemas.openxmlformats.org/markup-compatibility/2006" xmlns:o="urn:schemas-microsoft-com:office:office" xmlns:r="http://schemas.openxmlformats.org/officeDocument/2006/relationships" xmlns:m="http://schemas.openxmlformats.org/officeDocument/2006/math" xmlns:v="urn:schemas-microsoft-com:vml" xmlns:wp14="http://schemas.microsoft.com/office/word/2010/wordprocessingDrawing" xmlns:wp="http://schemas.openxmlformats.org/drawingml/2006/wordprocessingDrawing" xmlns:w10="urn:schemas-microsoft-com:office:word" xmlns:w="http://schemas.openxmlformats.org/wordprocessingml/2006/main" xmlns:w14="http://schemas.microsoft.com/office/word/2010/wordml" xmlns:w15="http://schemas.microsoft.com/office/word/2012/wordml" xmlns:w16se="http://schemas.microsoft.com/office/word/2015/wordml/symex" xmlns:wpg="http://schemas.microsoft.com/office/word/2010/wordprocessingGroup" xmlns:wpi="http://schemas.microsoft.com/office/word/2010/wordprocessingInk" xmlns:wne="http://schemas.microsoft.com/office/word/2006/wordml" xmlns:wps="http://schemas.microsoft.com/office/word/2010/wordprocessingShape" mc:Ignorable="w14 w15 w16se wp14">
+<w:numbering xmlns:wpc="http://schemas.microsoft.com/office/word/2010/wordprocessingCanvas" xmlns:cx="http://schemas.microsoft.com/office/drawing/2014/chartex" xmlns:mc="http://schemas.openxmlformats.org/markup-compatibility/2006" xmlns:o="urn:schemas-microsoft-com:office:office" xmlns:r="http://schemas.openxmlformats.org/officeDocument/2006/relationships" xmlns:m="http://schemas.openxmlformats.org/officeDocument/2006/math" xmlns:v="urn:schemas-microsoft-com:vml" xmlns:wp14="http://schemas.microsoft.com/office/word/2010/wordprocessingDrawing" xmlns:wp="http://schemas.openxmlformats.org/drawingml/2006/wordprocessingDrawing" xmlns:w10="urn:schemas-microsoft-com:office:word" xmlns:w="http://schemas.openxmlformats.org/wordprocessingml/2006/main" xmlns:w14="http://schemas.microsoft.com/office/word/2010/wordml" xmlns:w15="http://schemas.microsoft.com/office/word/2012/wordml" xmlns:w16se="http://schemas.microsoft.com/office/word/2015/wordml/symex" xmlns:wpg="http://schemas.microsoft.com/office/word/2010/wordprocessingGroup" xmlns:wpi="http://schemas.microsoft.com/office/word/2010/wordprocessingInk" xmlns:wne="http://schemas.microsoft.com/office/word/2006/wordml" xmlns:wps="http://schemas.microsoft.com/office/word/2010/wordprocessingShape" mc:Ignorable="w14 w15 w16se wp14">
   <w:abstractNum w:abstractNumId="0" w15:restartNumberingAfterBreak="0">
     <w:nsid w:val="33767D3B"/>
     <w:multiLevelType w:val="multilevel"/>
@@ -6268,6 +6565,14 @@
     <w:abstractNumId w:val="3"/>
   </w:num>
 </w:numbering>
+</file>
+
+<file path=word/people.xml><?xml version="1.0" encoding="utf-8"?>
+<w15:people xmlns:wpc="http://schemas.microsoft.com/office/word/2010/wordprocessingCanvas" xmlns:cx="http://schemas.microsoft.com/office/drawing/2014/chartex" xmlns:mc="http://schemas.openxmlformats.org/markup-compatibility/2006" xmlns:o="urn:schemas-microsoft-com:office:office" xmlns:r="http://schemas.openxmlformats.org/officeDocument/2006/relationships" xmlns:m="http://schemas.openxmlformats.org/officeDocument/2006/math" xmlns:v="urn:schemas-microsoft-com:vml" xmlns:wp14="http://schemas.microsoft.com/office/word/2010/wordprocessingDrawing" xmlns:wp="http://schemas.openxmlformats.org/drawingml/2006/wordprocessingDrawing" xmlns:w10="urn:schemas-microsoft-com:office:word" xmlns:w="http://schemas.openxmlformats.org/wordprocessingml/2006/main" xmlns:w14="http://schemas.microsoft.com/office/word/2010/wordml" xmlns:w15="http://schemas.microsoft.com/office/word/2012/wordml" xmlns:w16se="http://schemas.microsoft.com/office/word/2015/wordml/symex" xmlns:wpg="http://schemas.microsoft.com/office/word/2010/wordprocessingGroup" xmlns:wpi="http://schemas.microsoft.com/office/word/2010/wordprocessingInk" xmlns:wne="http://schemas.microsoft.com/office/word/2006/wordml" xmlns:wps="http://schemas.microsoft.com/office/word/2010/wordprocessingShape" mc:Ignorable="w14 w15 w16se wp14">
+  <w15:person w15:author="INAP-QA">
+    <w15:presenceInfo w15:providerId="Windows Live" w15:userId="9ae1c0a492cadcaf"/>
+  </w15:person>
+</w15:people>
 </file>
 
 <file path=word/styles.xml><?xml version="1.0" encoding="utf-8"?>
@@ -7291,7 +7596,7 @@
 </file>
 
 <file path=customXml/itemProps1.xml><?xml version="1.0" encoding="utf-8"?>
-<ds:datastoreItem xmlns:ds="http://schemas.openxmlformats.org/officeDocument/2006/customXml" ds:itemID="{264B4217-5E9F-4716-8CBC-40BA6F732F31}">
+<ds:datastoreItem xmlns:ds="http://schemas.openxmlformats.org/officeDocument/2006/customXml" ds:itemID="{DB1A32B0-943F-4C00-8BDA-BBBB23A6C84A}">
   <ds:schemaRefs>
     <ds:schemaRef ds:uri="http://schemas.openxmlformats.org/officeDocument/2006/bibliography"/>
   </ds:schemaRefs>

</xml_diff>